<commit_message>
added screenshot of database design in word document (foreign keys etc.)
</commit_message>
<xml_diff>
--- a/DataDesign.docx
+++ b/DataDesign.docx
@@ -1,6 +1,6 @@
 
 <file path=word/document.xml><?xml version="1.0" encoding="utf-8"?>
-<w:document xmlns:wpc="http://schemas.microsoft.com/office/word/2010/wordprocessingCanvas" xmlns:cx="http://schemas.microsoft.com/office/drawing/2014/chartex" xmlns:cx1="http://schemas.microsoft.com/office/drawing/2015/9/8/chartex" xmlns:cx2="http://schemas.microsoft.com/office/drawing/2015/10/21/chartex" xmlns:cx3="http://schemas.microsoft.com/office/drawing/2016/5/9/chartex" xmlns:cx4="http://schemas.microsoft.com/office/drawing/2016/5/10/chartex" xmlns:cx5="http://schemas.microsoft.com/office/drawing/2016/5/11/chartex" xmlns:cx6="http://schemas.microsoft.com/office/drawing/2016/5/12/chartex" xmlns:cx7="http://schemas.microsoft.com/office/drawing/2016/5/13/chartex" xmlns:cx8="http://schemas.microsoft.com/office/drawing/2016/5/14/chartex" xmlns:mc="http://schemas.openxmlformats.org/markup-compatibility/2006" xmlns:aink="http://schemas.microsoft.com/office/drawing/2016/ink" xmlns:am3d="http://schemas.microsoft.com/office/drawing/2017/model3d" xmlns:o="urn:schemas-microsoft-com:office:office" xmlns:r="http://schemas.openxmlformats.org/officeDocument/2006/relationships" xmlns:m="http://schemas.openxmlformats.org/officeDocument/2006/math" xmlns:v="urn:schemas-microsoft-com:vml" xmlns:wp14="http://schemas.microsoft.com/office/word/2010/wordprocessingDrawing" xmlns:wp="http://schemas.openxmlformats.org/drawingml/2006/wordprocessingDrawing" xmlns:w10="urn:schemas-microsoft-com:office:word" xmlns:w="http://schemas.openxmlformats.org/wordprocessingml/2006/main" xmlns:w14="http://schemas.microsoft.com/office/word/2010/wordml" xmlns:w15="http://schemas.microsoft.com/office/word/2012/wordml" xmlns:w16cex="http://schemas.microsoft.com/office/word/2018/wordml/cex" xmlns:w16cid="http://schemas.microsoft.com/office/word/2016/wordml/cid" xmlns:w16="http://schemas.microsoft.com/office/word/2018/wordml" xmlns:w16se="http://schemas.microsoft.com/office/word/2015/wordml/symex" xmlns:wpg="http://schemas.microsoft.com/office/word/2010/wordprocessingGroup" xmlns:wpi="http://schemas.microsoft.com/office/word/2010/wordprocessingInk" xmlns:wne="http://schemas.microsoft.com/office/word/2006/wordml" xmlns:wps="http://schemas.microsoft.com/office/word/2010/wordprocessingShape" mc:Ignorable="w14 w15 w16se w16cid w16 w16cex wp14">
+<w:document xmlns:wpc="http://schemas.microsoft.com/office/word/2010/wordprocessingCanvas" xmlns:mc="http://schemas.openxmlformats.org/markup-compatibility/2006" xmlns:o="urn:schemas-microsoft-com:office:office" xmlns:r="http://schemas.openxmlformats.org/officeDocument/2006/relationships" xmlns:m="http://schemas.openxmlformats.org/officeDocument/2006/math" xmlns:v="urn:schemas-microsoft-com:vml" xmlns:wp14="http://schemas.microsoft.com/office/word/2010/wordprocessingDrawing" xmlns:wp="http://schemas.openxmlformats.org/drawingml/2006/wordprocessingDrawing" xmlns:w10="urn:schemas-microsoft-com:office:word" xmlns:w="http://schemas.openxmlformats.org/wordprocessingml/2006/main" xmlns:w14="http://schemas.microsoft.com/office/word/2010/wordml" xmlns:w15="http://schemas.microsoft.com/office/word/2012/wordml" xmlns:wpg="http://schemas.microsoft.com/office/word/2010/wordprocessingGroup" xmlns:wpi="http://schemas.microsoft.com/office/word/2010/wordprocessingInk" xmlns:wne="http://schemas.microsoft.com/office/word/2006/wordml" xmlns:wps="http://schemas.microsoft.com/office/word/2010/wordprocessingShape" mc:Ignorable="w14 w15 wp14">
   <w:body>
     <w:p>
       <w:pPr>
@@ -20,7 +20,27 @@
           <w:sz w:val="40"/>
           <w:szCs w:val="40"/>
         </w:rPr>
-        <w:t>Entities and its atributes:</w:t>
+        <w:t xml:space="preserve">Entities and its </w:t>
+      </w:r>
+      <w:proofErr w:type="spellStart"/>
+      <w:r>
+        <w:rPr>
+          <w:b/>
+          <w:bCs/>
+          <w:sz w:val="40"/>
+          <w:szCs w:val="40"/>
+        </w:rPr>
+        <w:t>atributes</w:t>
+      </w:r>
+      <w:proofErr w:type="spellEnd"/>
+      <w:r>
+        <w:rPr>
+          <w:b/>
+          <w:bCs/>
+          <w:sz w:val="40"/>
+          <w:szCs w:val="40"/>
+        </w:rPr>
+        <w:t>:</w:t>
       </w:r>
     </w:p>
     <w:p>
@@ -59,8 +79,13 @@
         <w:spacing w:after="0"/>
       </w:pPr>
       <w:r>
-        <w:t>-FirstName</w:t>
-      </w:r>
+        <w:t>-</w:t>
+      </w:r>
+      <w:proofErr w:type="spellStart"/>
+      <w:r>
+        <w:t>FirstName</w:t>
+      </w:r>
+      <w:proofErr w:type="spellEnd"/>
       <w:r>
         <w:t xml:space="preserve"> </w:t>
       </w:r>
@@ -73,8 +98,13 @@
         <w:spacing w:after="0"/>
       </w:pPr>
       <w:r>
-        <w:t>-LastName</w:t>
-      </w:r>
+        <w:t>-</w:t>
+      </w:r>
+      <w:proofErr w:type="spellStart"/>
+      <w:r>
+        <w:t>LastName</w:t>
+      </w:r>
+      <w:proofErr w:type="spellEnd"/>
       <w:r>
         <w:t xml:space="preserve"> </w:t>
       </w:r>
@@ -87,7 +117,11 @@
         <w:spacing w:after="0"/>
       </w:pPr>
       <w:r>
-        <w:t>-EmailAd</w:t>
+        <w:t>-</w:t>
+      </w:r>
+      <w:proofErr w:type="spellStart"/>
+      <w:r>
+        <w:t>EmailAd</w:t>
       </w:r>
       <w:r>
         <w:t>d</w:t>
@@ -95,6 +129,7 @@
       <w:r>
         <w:t>ress</w:t>
       </w:r>
+      <w:proofErr w:type="spellEnd"/>
       <w:r>
         <w:t xml:space="preserve"> </w:t>
       </w:r>
@@ -107,8 +142,13 @@
         <w:spacing w:after="0"/>
       </w:pPr>
       <w:r>
-        <w:t>-CellphoneNumber</w:t>
-      </w:r>
+        <w:t>-</w:t>
+      </w:r>
+      <w:proofErr w:type="spellStart"/>
+      <w:r>
+        <w:t>CellphoneNumber</w:t>
+      </w:r>
+      <w:proofErr w:type="spellEnd"/>
       <w:r>
         <w:t xml:space="preserve"> </w:t>
       </w:r>
@@ -146,8 +186,13 @@
         <w:spacing w:after="0"/>
       </w:pPr>
       <w:r>
-        <w:t>-TeamName</w:t>
-      </w:r>
+        <w:t>-</w:t>
+      </w:r>
+      <w:proofErr w:type="spellStart"/>
+      <w:r>
+        <w:t>TeamName</w:t>
+      </w:r>
+      <w:proofErr w:type="spellEnd"/>
       <w:r>
         <w:t xml:space="preserve"> </w:t>
       </w:r>
@@ -160,8 +205,13 @@
         <w:spacing w:after="0"/>
       </w:pPr>
       <w:r>
-        <w:t>-TeamMembers</w:t>
-      </w:r>
+        <w:t>-</w:t>
+      </w:r>
+      <w:proofErr w:type="spellStart"/>
+      <w:r>
+        <w:t>TeamMembers</w:t>
+      </w:r>
+      <w:proofErr w:type="spellEnd"/>
       <w:r>
         <w:t xml:space="preserve"> </w:t>
       </w:r>
@@ -199,11 +249,16 @@
         <w:spacing w:after="0"/>
       </w:pPr>
       <w:r>
-        <w:t>-Entries (List&lt;MatchupEntr</w:t>
+        <w:t>-Entries (List&lt;</w:t>
+      </w:r>
+      <w:proofErr w:type="spellStart"/>
+      <w:r>
+        <w:t>MatchupEntr</w:t>
       </w:r>
       <w:r>
         <w:t>y</w:t>
       </w:r>
+      <w:proofErr w:type="spellEnd"/>
       <w:r>
         <w:t>&gt;)</w:t>
       </w:r>
@@ -221,7 +276,23 @@
         <w:spacing w:after="0"/>
       </w:pPr>
       <w:r>
-        <w:t>-MatchupRound (int)</w:t>
+        <w:t>-</w:t>
+      </w:r>
+      <w:proofErr w:type="spellStart"/>
+      <w:r>
+        <w:t>MatchupRound</w:t>
+      </w:r>
+      <w:proofErr w:type="spellEnd"/>
+      <w:r>
+        <w:t xml:space="preserve"> (</w:t>
+      </w:r>
+      <w:proofErr w:type="spellStart"/>
+      <w:r>
+        <w:t>int</w:t>
+      </w:r>
+      <w:proofErr w:type="spellEnd"/>
+      <w:r>
+        <w:t>)</w:t>
       </w:r>
     </w:p>
     <w:p>
@@ -239,6 +310,7 @@
           <w:szCs w:val="28"/>
         </w:rPr>
       </w:pPr>
+      <w:proofErr w:type="spellStart"/>
       <w:r>
         <w:rPr>
           <w:b/>
@@ -246,154 +318,202 @@
           <w:sz w:val="28"/>
           <w:szCs w:val="28"/>
         </w:rPr>
-        <w:t>MatchupEntry:</w:t>
-      </w:r>
-    </w:p>
-    <w:p>
-      <w:pPr>
-        <w:spacing w:after="0"/>
-      </w:pPr>
-      <w:r>
-        <w:t>-TeamCompeting</w:t>
-      </w:r>
-      <w:r>
-        <w:t xml:space="preserve"> </w:t>
-      </w:r>
-      <w:r>
-        <w:t>(Team)</w:t>
-      </w:r>
-    </w:p>
-    <w:p>
-      <w:pPr>
-        <w:spacing w:after="0"/>
-      </w:pPr>
-      <w:r>
-        <w:t>-Score</w:t>
-      </w:r>
-      <w:r>
-        <w:t xml:space="preserve"> </w:t>
-      </w:r>
-      <w:r>
-        <w:t>(double)</w:t>
-      </w:r>
-    </w:p>
-    <w:p>
-      <w:pPr>
-        <w:spacing w:after="0"/>
-      </w:pPr>
-      <w:r>
-        <w:t>-PreviousMatchup</w:t>
-      </w:r>
-      <w:r>
-        <w:t xml:space="preserve"> </w:t>
-      </w:r>
-      <w:r>
-        <w:t>(Matchup)</w:t>
-      </w:r>
-    </w:p>
-    <w:p>
-      <w:pPr>
-        <w:spacing w:after="0"/>
-      </w:pPr>
-    </w:p>
-    <w:p>
-      <w:pPr>
-        <w:spacing w:after="0"/>
+        <w:t>MatchupEntry</w:t>
+      </w:r>
+      <w:proofErr w:type="spellEnd"/>
+      <w:r>
         <w:rPr>
           <w:b/>
           <w:bCs/>
           <w:sz w:val="28"/>
           <w:szCs w:val="28"/>
         </w:rPr>
-      </w:pPr>
-      <w:r>
+        <w:t>:</w:t>
+      </w:r>
+    </w:p>
+    <w:p>
+      <w:pPr>
+        <w:spacing w:after="0"/>
+      </w:pPr>
+      <w:r>
+        <w:t>-</w:t>
+      </w:r>
+      <w:proofErr w:type="spellStart"/>
+      <w:r>
+        <w:t>TeamCompeting</w:t>
+      </w:r>
+      <w:proofErr w:type="spellEnd"/>
+      <w:r>
+        <w:t xml:space="preserve"> </w:t>
+      </w:r>
+      <w:r>
+        <w:t>(Team)</w:t>
+      </w:r>
+    </w:p>
+    <w:p>
+      <w:pPr>
+        <w:spacing w:after="0"/>
+      </w:pPr>
+      <w:r>
+        <w:t>-Score</w:t>
+      </w:r>
+      <w:r>
+        <w:t xml:space="preserve"> </w:t>
+      </w:r>
+      <w:r>
+        <w:t>(double)</w:t>
+      </w:r>
+    </w:p>
+    <w:p>
+      <w:pPr>
+        <w:spacing w:after="0"/>
+      </w:pPr>
+      <w:r>
+        <w:t>-</w:t>
+      </w:r>
+      <w:proofErr w:type="spellStart"/>
+      <w:r>
+        <w:t>PreviousMatchup</w:t>
+      </w:r>
+      <w:proofErr w:type="spellEnd"/>
+      <w:r>
+        <w:t xml:space="preserve"> </w:t>
+      </w:r>
+      <w:r>
+        <w:t>(Matchup)</w:t>
+      </w:r>
+    </w:p>
+    <w:p>
+      <w:pPr>
+        <w:spacing w:after="0"/>
+      </w:pPr>
+    </w:p>
+    <w:p>
+      <w:pPr>
+        <w:spacing w:after="0"/>
         <w:rPr>
           <w:b/>
           <w:bCs/>
           <w:sz w:val="28"/>
           <w:szCs w:val="28"/>
         </w:rPr>
-        <w:t>Prize:</w:t>
-      </w:r>
-    </w:p>
-    <w:p>
-      <w:pPr>
-        <w:spacing w:after="0"/>
-      </w:pPr>
-      <w:r>
-        <w:t>-PlaceNumber</w:t>
-      </w:r>
-      <w:r>
-        <w:t xml:space="preserve"> </w:t>
-      </w:r>
-      <w:r>
-        <w:t>(int)</w:t>
-      </w:r>
-    </w:p>
-    <w:p>
-      <w:pPr>
-        <w:spacing w:after="0"/>
-      </w:pPr>
-      <w:r>
-        <w:t>-PlaceName</w:t>
-      </w:r>
-      <w:r>
-        <w:t xml:space="preserve"> </w:t>
-      </w:r>
-      <w:r>
-        <w:t>(string)</w:t>
-      </w:r>
-    </w:p>
-    <w:p>
-      <w:pPr>
-        <w:spacing w:after="0"/>
-      </w:pPr>
-      <w:r>
-        <w:t>-PrizeAmount</w:t>
-      </w:r>
-      <w:r>
-        <w:t xml:space="preserve"> </w:t>
-      </w:r>
-      <w:r>
-        <w:t>(decimal)</w:t>
-      </w:r>
-    </w:p>
-    <w:p>
-      <w:pPr>
-        <w:spacing w:after="0"/>
-      </w:pPr>
-      <w:r>
-        <w:t>-PrizePercentage</w:t>
-      </w:r>
-      <w:r>
-        <w:t xml:space="preserve"> </w:t>
-      </w:r>
-      <w:r>
-        <w:t>(double)</w:t>
-      </w:r>
-    </w:p>
-    <w:p>
-      <w:pPr>
-        <w:spacing w:after="0"/>
-      </w:pPr>
-    </w:p>
-    <w:p>
-      <w:pPr>
-        <w:spacing w:after="0"/>
+      </w:pPr>
+      <w:r>
         <w:rPr>
           <w:b/>
           <w:bCs/>
           <w:sz w:val="28"/>
           <w:szCs w:val="28"/>
         </w:rPr>
-      </w:pPr>
-      <w:r>
+        <w:t>Prize:</w:t>
+      </w:r>
+    </w:p>
+    <w:p>
+      <w:pPr>
+        <w:spacing w:after="0"/>
+      </w:pPr>
+      <w:r>
+        <w:t>-</w:t>
+      </w:r>
+      <w:proofErr w:type="spellStart"/>
+      <w:r>
+        <w:t>PlaceNumber</w:t>
+      </w:r>
+      <w:proofErr w:type="spellEnd"/>
+      <w:r>
+        <w:t xml:space="preserve"> </w:t>
+      </w:r>
+      <w:r>
+        <w:t>(</w:t>
+      </w:r>
+      <w:proofErr w:type="spellStart"/>
+      <w:r>
+        <w:t>int</w:t>
+      </w:r>
+      <w:proofErr w:type="spellEnd"/>
+      <w:r>
+        <w:t>)</w:t>
+      </w:r>
+    </w:p>
+    <w:p>
+      <w:pPr>
+        <w:spacing w:after="0"/>
+      </w:pPr>
+      <w:r>
+        <w:t>-</w:t>
+      </w:r>
+      <w:proofErr w:type="spellStart"/>
+      <w:r>
+        <w:t>PlaceName</w:t>
+      </w:r>
+      <w:proofErr w:type="spellEnd"/>
+      <w:r>
+        <w:t xml:space="preserve"> </w:t>
+      </w:r>
+      <w:r>
+        <w:t>(string)</w:t>
+      </w:r>
+    </w:p>
+    <w:p>
+      <w:pPr>
+        <w:spacing w:after="0"/>
+      </w:pPr>
+      <w:r>
+        <w:t>-</w:t>
+      </w:r>
+      <w:proofErr w:type="spellStart"/>
+      <w:r>
+        <w:t>PrizeAmount</w:t>
+      </w:r>
+      <w:proofErr w:type="spellEnd"/>
+      <w:r>
+        <w:t xml:space="preserve"> </w:t>
+      </w:r>
+      <w:r>
+        <w:t>(decimal)</w:t>
+      </w:r>
+    </w:p>
+    <w:p>
+      <w:pPr>
+        <w:spacing w:after="0"/>
+      </w:pPr>
+      <w:r>
+        <w:t>-</w:t>
+      </w:r>
+      <w:proofErr w:type="spellStart"/>
+      <w:r>
+        <w:t>PrizePercentage</w:t>
+      </w:r>
+      <w:proofErr w:type="spellEnd"/>
+      <w:r>
+        <w:t xml:space="preserve"> </w:t>
+      </w:r>
+      <w:r>
+        <w:t>(double)</w:t>
+      </w:r>
+    </w:p>
+    <w:p>
+      <w:pPr>
+        <w:spacing w:after="0"/>
+      </w:pPr>
+    </w:p>
+    <w:p>
+      <w:pPr>
+        <w:spacing w:after="0"/>
         <w:rPr>
           <w:b/>
           <w:bCs/>
           <w:sz w:val="28"/>
           <w:szCs w:val="28"/>
         </w:rPr>
+      </w:pPr>
+      <w:r>
+        <w:rPr>
+          <w:b/>
+          <w:bCs/>
+          <w:sz w:val="28"/>
+          <w:szCs w:val="28"/>
+        </w:rPr>
         <w:t>Tournament:</w:t>
       </w:r>
     </w:p>
@@ -402,8 +522,13 @@
         <w:spacing w:after="0"/>
       </w:pPr>
       <w:r>
-        <w:t>-TournamentName</w:t>
-      </w:r>
+        <w:t>-</w:t>
+      </w:r>
+      <w:proofErr w:type="spellStart"/>
+      <w:r>
+        <w:t>TournamentName</w:t>
+      </w:r>
+      <w:proofErr w:type="spellEnd"/>
       <w:r>
         <w:t xml:space="preserve"> </w:t>
       </w:r>
@@ -416,8 +541,13 @@
         <w:spacing w:after="0"/>
       </w:pPr>
       <w:r>
-        <w:t>-EntryFee</w:t>
-      </w:r>
+        <w:t>-</w:t>
+      </w:r>
+      <w:proofErr w:type="spellStart"/>
+      <w:r>
+        <w:t>EntryFee</w:t>
+      </w:r>
+      <w:proofErr w:type="spellEnd"/>
       <w:r>
         <w:t xml:space="preserve"> </w:t>
       </w:r>
@@ -430,8 +560,13 @@
         <w:spacing w:after="0"/>
       </w:pPr>
       <w:r>
-        <w:t>-EnteredTeams</w:t>
-      </w:r>
+        <w:t>-</w:t>
+      </w:r>
+      <w:proofErr w:type="spellStart"/>
+      <w:r>
+        <w:t>EnteredTeams</w:t>
+      </w:r>
+      <w:proofErr w:type="spellEnd"/>
       <w:r>
         <w:t xml:space="preserve"> </w:t>
       </w:r>
@@ -467,7 +602,41 @@
         <w:t>(List&lt;List&lt;Matchup&gt;&gt;)</w:t>
       </w:r>
     </w:p>
-    <w:p/>
+    <w:p>
+      <w:bookmarkStart w:id="0" w:name="_GoBack"/>
+      <w:bookmarkEnd w:id="0"/>
+      <w:r>
+        <w:rPr>
+          <w:noProof/>
+        </w:rPr>
+        <w:lastRenderedPageBreak/>
+        <w:pict w14:anchorId="0364778B">
+          <v:shapetype id="_x0000_t75" coordsize="21600,21600" o:spt="75" o:preferrelative="t" path="m@4@5l@4@11@9@11@9@5xe" filled="f" stroked="f">
+            <v:stroke joinstyle="miter"/>
+            <v:formulas>
+              <v:f eqn="if lineDrawn pixelLineWidth 0"/>
+              <v:f eqn="sum @0 1 0"/>
+              <v:f eqn="sum 0 0 @1"/>
+              <v:f eqn="prod @2 1 2"/>
+              <v:f eqn="prod @3 21600 pixelWidth"/>
+              <v:f eqn="prod @3 21600 pixelHeight"/>
+              <v:f eqn="sum @0 0 1"/>
+              <v:f eqn="prod @6 1 2"/>
+              <v:f eqn="prod @7 21600 pixelWidth"/>
+              <v:f eqn="sum @8 21600 0"/>
+              <v:f eqn="prod @7 21600 pixelHeight"/>
+              <v:f eqn="sum @10 21600 0"/>
+            </v:formulas>
+            <v:path o:extrusionok="f" gradientshapeok="t" o:connecttype="rect"/>
+            <o:lock v:ext="edit" aspectratio="t"/>
+          </v:shapetype>
+          <v:shape id="_x0000_s1026" type="#_x0000_t75" style="position:absolute;margin-left:-58.6pt;margin-top:95.6pt;width:585.15pt;height:275.9pt;z-index:-251657216;mso-position-horizontal-relative:text;mso-position-vertical-relative:text" wrapcoords="-28 0 -28 21540 21600 21540 21600 0 -28 0" o:allowoverlap="f">
+            <v:imagedata r:id="rId4" o:title="Screenshot_3"/>
+            <w10:wrap type="tight"/>
+          </v:shape>
+        </w:pict>
+      </w:r>
+    </w:p>
     <w:sectPr>
       <w:pgSz w:w="12240" w:h="15840"/>
       <w:pgMar w:top="1440" w:right="1440" w:bottom="1440" w:left="1440" w:header="720" w:footer="720" w:gutter="0"/>
@@ -479,7 +648,7 @@
 </file>
 
 <file path=word/styles.xml><?xml version="1.0" encoding="utf-8"?>
-<w:styles xmlns:mc="http://schemas.openxmlformats.org/markup-compatibility/2006" xmlns:r="http://schemas.openxmlformats.org/officeDocument/2006/relationships" xmlns:w="http://schemas.openxmlformats.org/wordprocessingml/2006/main" xmlns:w14="http://schemas.microsoft.com/office/word/2010/wordml" xmlns:w15="http://schemas.microsoft.com/office/word/2012/wordml" xmlns:w16cex="http://schemas.microsoft.com/office/word/2018/wordml/cex" xmlns:w16cid="http://schemas.microsoft.com/office/word/2016/wordml/cid" xmlns:w16="http://schemas.microsoft.com/office/word/2018/wordml" xmlns:w16se="http://schemas.microsoft.com/office/word/2015/wordml/symex" mc:Ignorable="w14 w15 w16se w16cid w16 w16cex">
+<w:styles xmlns:mc="http://schemas.openxmlformats.org/markup-compatibility/2006" xmlns:r="http://schemas.openxmlformats.org/officeDocument/2006/relationships" xmlns:w="http://schemas.openxmlformats.org/wordprocessingml/2006/main" xmlns:w14="http://schemas.microsoft.com/office/word/2010/wordml" xmlns:w15="http://schemas.microsoft.com/office/word/2012/wordml" mc:Ignorable="w14 w15">
   <w:docDefaults>
     <w:rPrDefault>
       <w:rPr>
@@ -495,7 +664,7 @@
       </w:pPr>
     </w:pPrDefault>
   </w:docDefaults>
-  <w:latentStyles w:defLockedState="0" w:defUIPriority="99" w:defSemiHidden="0" w:defUnhideWhenUsed="0" w:defQFormat="0" w:count="376">
+  <w:latentStyles w:defLockedState="0" w:defUIPriority="99" w:defSemiHidden="0" w:defUnhideWhenUsed="0" w:defQFormat="0" w:count="371">
     <w:lsdException w:name="Normal" w:uiPriority="0" w:qFormat="1"/>
     <w:lsdException w:name="heading 1" w:uiPriority="9" w:qFormat="1"/>
     <w:lsdException w:name="heading 2" w:semiHidden="1" w:uiPriority="9" w:unhideWhenUsed="1" w:qFormat="1"/>
@@ -867,11 +1036,6 @@
     <w:lsdException w:name="List Table 5 Dark Accent 6" w:uiPriority="50"/>
     <w:lsdException w:name="List Table 6 Colorful Accent 6" w:uiPriority="51"/>
     <w:lsdException w:name="List Table 7 Colorful Accent 6" w:uiPriority="52"/>
-    <w:lsdException w:name="Mention" w:semiHidden="1" w:unhideWhenUsed="1"/>
-    <w:lsdException w:name="Smart Hyperlink" w:semiHidden="1" w:unhideWhenUsed="1"/>
-    <w:lsdException w:name="Hashtag" w:semiHidden="1" w:unhideWhenUsed="1"/>
-    <w:lsdException w:name="Unresolved Mention" w:semiHidden="1" w:unhideWhenUsed="1"/>
-    <w:lsdException w:name="Smart Link" w:semiHidden="1" w:unhideWhenUsed="1"/>
   </w:latentStyles>
   <w:style w:type="paragraph" w:default="1" w:styleId="Normal">
     <w:name w:val="Normal"/>

</xml_diff>